<commit_message>
Actualizado estado de Tareas
</commit_message>
<xml_diff>
--- a/Proyecto/Tareas.docx
+++ b/Proyecto/Tareas.docx
@@ -27,10 +27,7 @@
     </w:p>
     <w:p>
       <w:r>
-        <w:t>Un</w:t>
-      </w:r>
-      <w:r>
-        <w:t xml:space="preserve"> programa que sea capaz de procesar un conjunto de </w:t>
+        <w:t xml:space="preserve">Un programa que sea capaz de procesar un conjunto de </w:t>
       </w:r>
       <w:r>
         <w:t>archivos de texto</w:t>
@@ -66,10 +63,42 @@
         </w:numPr>
       </w:pPr>
       <w:r>
+        <w:t>Capaz de procesar de a uno los archivos indicados</w:t>
+      </w:r>
+    </w:p>
+    <w:p>
+      <w:pPr>
+        <w:pStyle w:val="Prrafodelista"/>
+        <w:numPr>
+          <w:ilvl w:val="0"/>
+          <w:numId w:val="1"/>
+        </w:numPr>
+      </w:pPr>
+      <w:r>
+        <w:t>Se deberá analizar (o "</w:t>
+      </w:r>
+      <w:proofErr w:type="spellStart"/>
+      <w:r>
+        <w:t>parsear</w:t>
+      </w:r>
+      <w:proofErr w:type="spellEnd"/>
+      <w:r>
+        <w:t>") el documento, limpiar el texto de los signos de puntuación, palabras numéricas o alfanuméricas, dígitos y todo otro símbolo que no forme parte de una palabra normalmente entendida</w:t>
+      </w:r>
+    </w:p>
+    <w:p>
+      <w:pPr>
+        <w:pStyle w:val="Prrafodelista"/>
+        <w:numPr>
+          <w:ilvl w:val="0"/>
+          <w:numId w:val="1"/>
+        </w:numPr>
+      </w:pPr>
+      <w:r>
         <w:t>C</w:t>
       </w:r>
       <w:r>
-        <w:t>apaz de procesar de a uno los archivos indicados</w:t>
+        <w:t>ada palabra agregándola al vocabulario y contando su frecuencia de aparición</w:t>
       </w:r>
     </w:p>
     <w:p>
@@ -81,54 +110,7 @@
         </w:numPr>
       </w:pPr>
       <w:r>
-        <w:t>S</w:t>
-      </w:r>
-      <w:r>
-        <w:t>e deberá analizar (o "</w:t>
-      </w:r>
-      <w:proofErr w:type="spellStart"/>
-      <w:r>
-        <w:t>parsear</w:t>
-      </w:r>
-      <w:proofErr w:type="spellEnd"/>
-      <w:r>
-        <w:t>") el documento, limpiar el texto de los signos de puntuación, palabras numéricas o alfanuméricas, dígitos y todo otro símbolo que no forme parte de un</w:t>
-      </w:r>
-      <w:r>
-        <w:t>a palabra normalmente entendida</w:t>
-      </w:r>
-    </w:p>
-    <w:p>
-      <w:pPr>
-        <w:pStyle w:val="Prrafodelista"/>
-        <w:numPr>
-          <w:ilvl w:val="0"/>
-          <w:numId w:val="1"/>
-        </w:numPr>
-      </w:pPr>
-      <w:r>
-        <w:t>C</w:t>
-      </w:r>
-      <w:r>
-        <w:t>ada</w:t>
-      </w:r>
-      <w:r>
-        <w:t xml:space="preserve"> palabra agregándola al vocabulario y contando su frecuencia de aparición</w:t>
-      </w:r>
-    </w:p>
-    <w:p>
-      <w:pPr>
-        <w:pStyle w:val="Prrafodelista"/>
-        <w:numPr>
-          <w:ilvl w:val="0"/>
-          <w:numId w:val="1"/>
-        </w:numPr>
-      </w:pPr>
-      <w:r>
-        <w:t>A</w:t>
-      </w:r>
-      <w:r>
-        <w:t>demás de la frecuencia de aparición de cada palabra, informar el/los documentos del conjunto de documentos procesados donde la palabra fue encontrada (es decir que cada palabra debe mantener información acerca de en qué documentos apareció).</w:t>
+        <w:t>Además de la frecuencia de aparición de cada palabra, informar el/los documentos del conjunto de documentos procesados donde la palabra fue encontrada (es decir que cada palabra debe mantener información acerca de en qué documentos apareció).</w:t>
       </w:r>
     </w:p>
     <w:p>
@@ -182,10 +164,7 @@
         </w:numPr>
       </w:pPr>
       <w:r>
-        <w:t>Diseño</w:t>
-      </w:r>
-      <w:r>
-        <w:t xml:space="preserve"> eficiente</w:t>
+        <w:t>Diseño eficiente</w:t>
       </w:r>
     </w:p>
     <w:p>
@@ -197,10 +176,7 @@
         </w:numPr>
       </w:pPr>
       <w:r>
-        <w:t>Presentar una pantalla que liste todas las palabras del en una grilla mostrando la palabra, la frecuencia total de aparición y la cantidad de documentos de</w:t>
-      </w:r>
-      <w:r>
-        <w:t xml:space="preserve"> la muestra donde fue observada</w:t>
+        <w:t>Presentar una pantalla que liste todas las palabras del en una grilla mostrando la palabra, la frecuencia total de aparición y la cantidad de documentos de la muestra donde fue observada</w:t>
       </w:r>
     </w:p>
     <w:p>
@@ -212,16 +188,7 @@
         </w:numPr>
       </w:pPr>
       <w:r>
-        <w:t>S</w:t>
-      </w:r>
-      <w:r>
-        <w:t>oportar la funcionalidad de filtrar el vocabulario en base a una raíz de palabr</w:t>
-      </w:r>
-      <w:r>
-        <w:t xml:space="preserve">a escrita en un cuadro de texto, </w:t>
-      </w:r>
-      <w:r>
-        <w:t>a única posibilidad de filtro es mediante la búsqueda de los primeros caracteres de la palabra y no una sub cadena contenida en cualquier parte de la palabra</w:t>
+        <w:t>Soportar la funcionalidad de filtrar el vocabulario en base a una raíz de palabra escrita en un cuadro de texto, a única posibilidad de filtro es mediante la búsqueda de los primeros caracteres de la palabra y no una sub cadena contenida en cualquier parte de la palabra</w:t>
       </w:r>
     </w:p>
     <w:p>
@@ -233,10 +200,7 @@
         </w:numPr>
       </w:pPr>
       <w:r>
-        <w:t>L</w:t>
-      </w:r>
-      <w:r>
-        <w:t>a posibilidad de ir filtrando la lista a medida que se van agregando letras en el cuadro de texto de filtro del vocabulario</w:t>
+        <w:t>La posibilidad de ir filtrando la lista a medida que se van agregando letras en el cuadro de texto de filtro del vocabulario</w:t>
       </w:r>
     </w:p>
     <w:p>
@@ -260,10 +224,7 @@
         </w:numPr>
       </w:pPr>
       <w:r>
-        <w:t>D</w:t>
-      </w:r>
-      <w:r>
-        <w:t>ebe ser posible agregar documentos nuevos a una base de datos donde ya hay un vocabulario construido</w:t>
+        <w:t>Debe ser posible agregar documentos nuevos a una base de datos donde ya hay un vocabulario construido</w:t>
       </w:r>
     </w:p>
     <w:p/>
@@ -296,12 +257,14 @@
         </w:numPr>
         <w:rPr>
           <w:b/>
-          <w:sz w:val="28"/>
-        </w:rPr>
-      </w:pPr>
-      <w:r>
-        <w:rPr>
-          <w:b/>
+          <w:color w:val="FFC000"/>
+          <w:sz w:val="28"/>
+        </w:rPr>
+      </w:pPr>
+      <w:r>
+        <w:rPr>
+          <w:b/>
+          <w:color w:val="FFC000"/>
           <w:sz w:val="28"/>
         </w:rPr>
         <w:t xml:space="preserve">Investigar e Implementar </w:t>
@@ -310,6 +273,7 @@
       <w:r>
         <w:rPr>
           <w:b/>
+          <w:color w:val="FFC000"/>
           <w:sz w:val="28"/>
         </w:rPr>
         <w:t>Hashing</w:t>
@@ -321,6 +285,7 @@
         <w:ind w:left="1416"/>
         <w:rPr>
           <w:b/>
+          <w:color w:val="FFC000"/>
           <w:sz w:val="28"/>
           <w:lang w:val="es-ES"/>
         </w:rPr>
@@ -328,6 +293,7 @@
       <w:r>
         <w:rPr>
           <w:b/>
+          <w:color w:val="FFC000"/>
           <w:sz w:val="28"/>
         </w:rPr>
         <w:t xml:space="preserve">Ficha 17 </w:t>
@@ -336,6 +302,7 @@
       <w:r>
         <w:rPr>
           <w:b/>
+          <w:color w:val="FFC000"/>
           <w:sz w:val="28"/>
         </w:rPr>
         <w:t>Catedra</w:t>
@@ -351,12 +318,14 @@
         </w:numPr>
         <w:rPr>
           <w:b/>
-          <w:sz w:val="28"/>
-        </w:rPr>
-      </w:pPr>
-      <w:r>
-        <w:rPr>
-          <w:b/>
+          <w:color w:val="00B050"/>
+          <w:sz w:val="28"/>
+        </w:rPr>
+      </w:pPr>
+      <w:r>
+        <w:rPr>
+          <w:b/>
+          <w:color w:val="00B050"/>
           <w:sz w:val="28"/>
         </w:rPr>
         <w:t xml:space="preserve">Investigar e Implementar </w:t>
@@ -365,6 +334,7 @@
       <w:r>
         <w:rPr>
           <w:b/>
+          <w:color w:val="00B050"/>
           <w:sz w:val="28"/>
         </w:rPr>
         <w:t>parseo</w:t>
@@ -373,6 +343,7 @@
       <w:r>
         <w:rPr>
           <w:b/>
+          <w:color w:val="00B050"/>
           <w:sz w:val="28"/>
         </w:rPr>
         <w:t xml:space="preserve"> de </w:t>
@@ -381,6 +352,7 @@
       <w:r>
         <w:rPr>
           <w:b/>
+          <w:color w:val="00B050"/>
           <w:sz w:val="28"/>
         </w:rPr>
         <w:t>Strings</w:t>
@@ -392,6 +364,7 @@
         <w:ind w:left="708"/>
         <w:rPr>
           <w:b/>
+          <w:color w:val="00B050"/>
           <w:sz w:val="28"/>
         </w:rPr>
       </w:pPr>
@@ -400,6 +373,7 @@
           <w:rPr>
             <w:rStyle w:val="Hipervnculo"/>
             <w:b/>
+            <w:color w:val="00B050"/>
             <w:sz w:val="28"/>
           </w:rPr>
           <w:t>http://pages.cs.wisc.edu/~hasti/cs302/examples/Parsing/parseString.html</w:t>
@@ -415,12 +389,14 @@
         </w:numPr>
         <w:rPr>
           <w:b/>
-          <w:sz w:val="28"/>
-        </w:rPr>
-      </w:pPr>
-      <w:r>
-        <w:rPr>
-          <w:b/>
+          <w:color w:val="00B050"/>
+          <w:sz w:val="28"/>
+        </w:rPr>
+      </w:pPr>
+      <w:r>
+        <w:rPr>
+          <w:b/>
+          <w:color w:val="00B050"/>
           <w:sz w:val="28"/>
         </w:rPr>
         <w:t xml:space="preserve">Leer </w:t>
@@ -428,6 +404,7 @@
       <w:r>
         <w:rPr>
           <w:b/>
+          <w:color w:val="00B050"/>
           <w:sz w:val="28"/>
         </w:rPr>
         <w:t xml:space="preserve">los </w:t>
@@ -435,6 +412,7 @@
       <w:r>
         <w:rPr>
           <w:b/>
+          <w:color w:val="00B050"/>
           <w:sz w:val="28"/>
         </w:rPr>
         <w:t>archivos para buscar los separadores</w:t>
@@ -442,16 +420,10 @@
       <w:r>
         <w:rPr>
           <w:b/>
-          <w:sz w:val="28"/>
-        </w:rPr>
-        <w:t xml:space="preserve">; </w:t>
-      </w:r>
-      <w:r>
-        <w:rPr>
-          <w:b/>
-          <w:sz w:val="28"/>
-        </w:rPr>
-        <w:t>los signos de puntuación, palabras numéricas o alfanuméricas, dígitos y todo otro símbolo que no forme parte de una palabra normalmente entendida</w:t>
+          <w:color w:val="00B050"/>
+          <w:sz w:val="28"/>
+        </w:rPr>
+        <w:t>; los signos de puntuación, palabras numéricas o alfanuméricas, dígitos y todo otro símbolo que no forme parte de una palabra normalmente entendida</w:t>
       </w:r>
     </w:p>
     <w:p>
@@ -463,22 +435,17 @@
         </w:numPr>
         <w:rPr>
           <w:b/>
-          <w:sz w:val="28"/>
-        </w:rPr>
-      </w:pPr>
-      <w:r>
-        <w:rPr>
-          <w:b/>
-          <w:sz w:val="28"/>
-        </w:rPr>
-        <w:t xml:space="preserve">Crear Base de Datos; 2 Tablas </w:t>
-      </w:r>
-      <w:r>
-        <w:rPr>
-          <w:b/>
-          <w:sz w:val="28"/>
-        </w:rPr>
-        <w:t>palabra y documento</w:t>
+          <w:color w:val="FF0000"/>
+          <w:sz w:val="28"/>
+        </w:rPr>
+      </w:pPr>
+      <w:r>
+        <w:rPr>
+          <w:b/>
+          <w:color w:val="FF0000"/>
+          <w:sz w:val="28"/>
+        </w:rPr>
+        <w:t>Crear Base de Datos; 2 Tablas palabra y documento</w:t>
       </w:r>
     </w:p>
     <w:p>
@@ -490,12 +457,14 @@
         </w:numPr>
         <w:rPr>
           <w:b/>
-          <w:sz w:val="28"/>
-        </w:rPr>
-      </w:pPr>
-      <w:r>
-        <w:rPr>
-          <w:b/>
+          <w:color w:val="FF0000"/>
+          <w:sz w:val="28"/>
+        </w:rPr>
+      </w:pPr>
+      <w:r>
+        <w:rPr>
+          <w:b/>
+          <w:color w:val="FF0000"/>
           <w:sz w:val="28"/>
         </w:rPr>
         <w:t>Implementar Persistencia; Investigar Transacciones</w:t>
@@ -506,12 +475,14 @@
         <w:ind w:left="1416"/>
         <w:rPr>
           <w:b/>
-          <w:sz w:val="28"/>
-        </w:rPr>
-      </w:pPr>
-      <w:r>
-        <w:rPr>
-          <w:b/>
+          <w:color w:val="FF0000"/>
+          <w:sz w:val="28"/>
+        </w:rPr>
+      </w:pPr>
+      <w:r>
+        <w:rPr>
+          <w:b/>
+          <w:color w:val="FF0000"/>
           <w:sz w:val="28"/>
         </w:rPr>
         <w:t>JDBC</w:t>
@@ -526,12 +497,14 @@
         </w:numPr>
         <w:rPr>
           <w:b/>
-          <w:sz w:val="28"/>
-        </w:rPr>
-      </w:pPr>
-      <w:r>
-        <w:rPr>
-          <w:b/>
+          <w:color w:val="FF0000"/>
+          <w:sz w:val="28"/>
+        </w:rPr>
+      </w:pPr>
+      <w:r>
+        <w:rPr>
+          <w:b/>
+          <w:color w:val="FF0000"/>
           <w:sz w:val="28"/>
         </w:rPr>
         <w:t>Implementar Entidades</w:t>
@@ -546,12 +519,14 @@
         </w:numPr>
         <w:rPr>
           <w:b/>
-          <w:sz w:val="28"/>
-        </w:rPr>
-      </w:pPr>
-      <w:r>
-        <w:rPr>
-          <w:b/>
+          <w:color w:val="FF0000"/>
+          <w:sz w:val="28"/>
+        </w:rPr>
+      </w:pPr>
+      <w:r>
+        <w:rPr>
+          <w:b/>
+          <w:color w:val="FF0000"/>
           <w:sz w:val="28"/>
         </w:rPr>
         <w:t>Diseñar Interfaz Grafica</w:t>
@@ -566,12 +541,14 @@
         </w:numPr>
         <w:rPr>
           <w:b/>
-          <w:sz w:val="28"/>
-        </w:rPr>
-      </w:pPr>
-      <w:r>
-        <w:rPr>
-          <w:b/>
+          <w:color w:val="FF0000"/>
+          <w:sz w:val="28"/>
+        </w:rPr>
+      </w:pPr>
+      <w:r>
+        <w:rPr>
+          <w:b/>
+          <w:color w:val="FF0000"/>
           <w:sz w:val="28"/>
         </w:rPr>
         <w:t>Investigar e Implementar Cuadro de dialogo</w:t>
@@ -582,6 +559,7 @@
         <w:ind w:left="1416"/>
         <w:rPr>
           <w:b/>
+          <w:color w:val="FF0000"/>
           <w:sz w:val="28"/>
         </w:rPr>
       </w:pPr>
@@ -589,6 +567,7 @@
       <w:r>
         <w:rPr>
           <w:b/>
+          <w:color w:val="FF0000"/>
           <w:sz w:val="28"/>
         </w:rPr>
         <w:t>JFileChooser</w:t>
@@ -597,6 +576,7 @@
       <w:r>
         <w:rPr>
           <w:b/>
+          <w:color w:val="FF0000"/>
           <w:sz w:val="28"/>
         </w:rPr>
         <w:t xml:space="preserve"> (ver material </w:t>
@@ -605,6 +585,7 @@
       <w:r>
         <w:rPr>
           <w:b/>
+          <w:color w:val="FF0000"/>
           <w:sz w:val="28"/>
         </w:rPr>
         <w:t>Catedra</w:t>
@@ -613,6 +594,7 @@
       <w:r>
         <w:rPr>
           <w:b/>
+          <w:color w:val="FF0000"/>
           <w:sz w:val="28"/>
         </w:rPr>
         <w:t>)</w:t>
@@ -623,6 +605,7 @@
         <w:ind w:left="1416"/>
         <w:rPr>
           <w:b/>
+          <w:color w:val="FF0000"/>
           <w:sz w:val="28"/>
         </w:rPr>
       </w:pPr>
@@ -631,6 +614,7 @@
           <w:rPr>
             <w:rStyle w:val="Hipervnculo"/>
             <w:b/>
+            <w:color w:val="FF0000"/>
             <w:sz w:val="28"/>
           </w:rPr>
           <w:t>https://docs.oracle.com/javase/7/docs/api/javax/swing/JFileChooser.html</w:t>
@@ -642,6 +626,7 @@
         <w:ind w:left="1416"/>
         <w:rPr>
           <w:b/>
+          <w:color w:val="FF0000"/>
           <w:sz w:val="28"/>
         </w:rPr>
       </w:pPr>
@@ -650,6 +635,7 @@
           <w:rPr>
             <w:rStyle w:val="Hipervnculo"/>
             <w:b/>
+            <w:color w:val="FF0000"/>
             <w:sz w:val="28"/>
           </w:rPr>
           <w:t>https://docs.oracle.com/javase/tutorial/uiswing/components/filechooser.html</w:t>
@@ -665,12 +651,14 @@
         </w:numPr>
         <w:rPr>
           <w:b/>
-          <w:sz w:val="28"/>
-        </w:rPr>
-      </w:pPr>
-      <w:r>
-        <w:rPr>
-          <w:b/>
+          <w:color w:val="FF0000"/>
+          <w:sz w:val="28"/>
+        </w:rPr>
+      </w:pPr>
+      <w:r>
+        <w:rPr>
+          <w:b/>
+          <w:color w:val="FF0000"/>
           <w:sz w:val="28"/>
         </w:rPr>
         <w:t xml:space="preserve">Implementar Cola de tareas </w:t>
@@ -681,6 +669,7 @@
         <w:ind w:left="1416"/>
         <w:rPr>
           <w:b/>
+          <w:color w:val="FF0000"/>
           <w:sz w:val="28"/>
         </w:rPr>
       </w:pPr>
@@ -688,6 +677,7 @@
       <w:r>
         <w:rPr>
           <w:b/>
+          <w:color w:val="FF0000"/>
           <w:sz w:val="28"/>
         </w:rPr>
         <w:t>LinkedList</w:t>
@@ -696,6 +686,7 @@
       <w:r>
         <w:rPr>
           <w:b/>
+          <w:color w:val="FF0000"/>
           <w:sz w:val="28"/>
         </w:rPr>
         <w:t>/</w:t>
@@ -704,6 +695,7 @@
       <w:r>
         <w:rPr>
           <w:b/>
+          <w:color w:val="FF0000"/>
           <w:sz w:val="28"/>
         </w:rPr>
         <w:t>Queue</w:t>
@@ -719,12 +711,14 @@
         </w:numPr>
         <w:rPr>
           <w:b/>
-          <w:sz w:val="28"/>
-        </w:rPr>
-      </w:pPr>
-      <w:r>
-        <w:rPr>
-          <w:b/>
+          <w:color w:val="FF0000"/>
+          <w:sz w:val="28"/>
+        </w:rPr>
+      </w:pPr>
+      <w:r>
+        <w:rPr>
+          <w:b/>
+          <w:color w:val="FF0000"/>
           <w:sz w:val="28"/>
         </w:rPr>
         <w:t>Investigar e Implementar las Grillas</w:t>
@@ -739,12 +733,14 @@
         </w:numPr>
         <w:rPr>
           <w:b/>
-          <w:sz w:val="28"/>
-        </w:rPr>
-      </w:pPr>
-      <w:r>
-        <w:rPr>
-          <w:b/>
+          <w:color w:val="FF0000"/>
+          <w:sz w:val="28"/>
+        </w:rPr>
+      </w:pPr>
+      <w:r>
+        <w:rPr>
+          <w:b/>
+          <w:color w:val="FF0000"/>
           <w:sz w:val="28"/>
         </w:rPr>
         <w:t>Implementar filtrado de grilla</w:t>
@@ -752,6 +748,7 @@
       <w:r>
         <w:rPr>
           <w:b/>
+          <w:color w:val="FF0000"/>
           <w:sz w:val="28"/>
         </w:rPr>
         <w:t xml:space="preserve"> por letras </w:t>
@@ -759,12 +756,11 @@
       <w:r>
         <w:rPr>
           <w:b/>
+          <w:color w:val="FF0000"/>
           <w:sz w:val="28"/>
         </w:rPr>
         <w:t>raíz</w:t>
       </w:r>
-      <w:bookmarkStart w:id="0" w:name="_GoBack"/>
-      <w:bookmarkEnd w:id="0"/>
     </w:p>
     <w:p>
       <w:pPr>
@@ -775,12 +771,14 @@
         </w:numPr>
         <w:rPr>
           <w:b/>
-          <w:sz w:val="28"/>
-        </w:rPr>
-      </w:pPr>
-      <w:r>
-        <w:rPr>
-          <w:b/>
+          <w:color w:val="FF0000"/>
+          <w:sz w:val="28"/>
+        </w:rPr>
+      </w:pPr>
+      <w:r>
+        <w:rPr>
+          <w:b/>
+          <w:color w:val="FF0000"/>
           <w:sz w:val="28"/>
         </w:rPr>
         <w:t xml:space="preserve">Implementar avance de Proceso </w:t>
@@ -791,6 +789,7 @@
         <w:ind w:left="1416"/>
         <w:rPr>
           <w:b/>
+          <w:color w:val="FF0000"/>
           <w:sz w:val="28"/>
         </w:rPr>
       </w:pPr>
@@ -798,6 +797,7 @@
       <w:r>
         <w:rPr>
           <w:b/>
+          <w:color w:val="FF0000"/>
           <w:sz w:val="28"/>
         </w:rPr>
         <w:lastRenderedPageBreak/>
@@ -807,6 +807,7 @@
       <w:r>
         <w:rPr>
           <w:b/>
+          <w:color w:val="FF0000"/>
           <w:sz w:val="28"/>
         </w:rPr>
         <w:t xml:space="preserve"> (ver material </w:t>
@@ -815,6 +816,7 @@
       <w:r>
         <w:rPr>
           <w:b/>
+          <w:color w:val="FF0000"/>
           <w:sz w:val="28"/>
         </w:rPr>
         <w:t>Catedra</w:t>
@@ -823,6 +825,7 @@
       <w:r>
         <w:rPr>
           <w:b/>
+          <w:color w:val="FF0000"/>
           <w:sz w:val="28"/>
         </w:rPr>
         <w:t>)</w:t>
@@ -833,6 +836,7 @@
         <w:ind w:left="1416"/>
         <w:rPr>
           <w:b/>
+          <w:color w:val="FF0000"/>
           <w:sz w:val="28"/>
         </w:rPr>
       </w:pPr>
@@ -841,17 +845,21 @@
           <w:rPr>
             <w:rStyle w:val="Hipervnculo"/>
             <w:b/>
+            <w:color w:val="FF0000"/>
             <w:sz w:val="28"/>
           </w:rPr>
           <w:t>https://docs.oracle.com/javase/7/docs/api/javax/swing/SwingWorker.html</w:t>
         </w:r>
       </w:hyperlink>
+      <w:bookmarkStart w:id="0" w:name="_GoBack"/>
+      <w:bookmarkEnd w:id="0"/>
     </w:p>
     <w:p>
       <w:pPr>
         <w:ind w:left="1416"/>
         <w:rPr>
           <w:b/>
+          <w:color w:val="FF0000"/>
           <w:sz w:val="28"/>
         </w:rPr>
       </w:pPr>
@@ -860,6 +868,7 @@
           <w:rPr>
             <w:rStyle w:val="Hipervnculo"/>
             <w:b/>
+            <w:color w:val="FF0000"/>
             <w:sz w:val="28"/>
           </w:rPr>
           <w:t>https://docs.oracle.com/javase/tutorial/uiswing/concurrency/worker.html</w:t>
@@ -875,12 +884,14 @@
         </w:numPr>
         <w:rPr>
           <w:b/>
-          <w:sz w:val="28"/>
-        </w:rPr>
-      </w:pPr>
-      <w:r>
-        <w:rPr>
-          <w:b/>
+          <w:color w:val="FF0000"/>
+          <w:sz w:val="28"/>
+        </w:rPr>
+      </w:pPr>
+      <w:r>
+        <w:rPr>
+          <w:b/>
+          <w:color w:val="FF0000"/>
           <w:sz w:val="28"/>
         </w:rPr>
         <w:t xml:space="preserve">Implementar </w:t>
@@ -889,6 +900,7 @@
       <w:r>
         <w:rPr>
           <w:b/>
+          <w:color w:val="FF0000"/>
           <w:sz w:val="28"/>
         </w:rPr>
         <w:t>Bonus</w:t>
@@ -897,6 +909,7 @@
       <w:r>
         <w:rPr>
           <w:b/>
+          <w:color w:val="FF0000"/>
           <w:sz w:val="28"/>
         </w:rPr>
         <w:t xml:space="preserve"> extra</w:t>
@@ -911,12 +924,14 @@
         </w:numPr>
         <w:rPr>
           <w:b/>
-          <w:sz w:val="28"/>
-        </w:rPr>
-      </w:pPr>
-      <w:r>
-        <w:rPr>
-          <w:b/>
+          <w:color w:val="FF0000"/>
+          <w:sz w:val="28"/>
+        </w:rPr>
+      </w:pPr>
+      <w:r>
+        <w:rPr>
+          <w:b/>
+          <w:color w:val="FF0000"/>
           <w:sz w:val="28"/>
         </w:rPr>
         <w:t xml:space="preserve">Ver el tema de rutas relativas; y que pasa cuando el proyecto cambia de pc; probar intercambios con </w:t>
@@ -925,6 +940,7 @@
       <w:r>
         <w:rPr>
           <w:b/>
+          <w:color w:val="FF0000"/>
           <w:sz w:val="28"/>
         </w:rPr>
         <w:t>pendrive</w:t>
@@ -933,6 +949,7 @@
       <w:r>
         <w:rPr>
           <w:b/>
+          <w:color w:val="FF0000"/>
           <w:sz w:val="28"/>
         </w:rPr>
         <w:t xml:space="preserve">; y de cargar </w:t>
@@ -940,6 +957,7 @@
       <w:r>
         <w:rPr>
           <w:b/>
+          <w:color w:val="FF0000"/>
           <w:sz w:val="28"/>
         </w:rPr>
         <w:t>más</w:t>
@@ -947,6 +965,7 @@
       <w:r>
         <w:rPr>
           <w:b/>
+          <w:color w:val="FF0000"/>
           <w:sz w:val="28"/>
         </w:rPr>
         <w:t xml:space="preserve"> archivos una </w:t>
@@ -954,6 +973,7 @@
       <w:r>
         <w:rPr>
           <w:b/>
+          <w:color w:val="FF0000"/>
           <w:sz w:val="28"/>
         </w:rPr>
         <w:t>vez</w:t>
@@ -961,6 +981,7 @@
       <w:r>
         <w:rPr>
           <w:b/>
+          <w:color w:val="FF0000"/>
           <w:sz w:val="28"/>
         </w:rPr>
         <w:t xml:space="preserve"> cambiado punto h)</w:t>

</xml_diff>

<commit_message>
actualizadas tareas; cambios en interfaz
</commit_message>
<xml_diff>
--- a/Proyecto/Tareas.docx
+++ b/Proyecto/Tareas.docx
@@ -435,14 +435,14 @@
         </w:numPr>
         <w:rPr>
           <w:b/>
-          <w:color w:val="FF0000"/>
-          <w:sz w:val="28"/>
-        </w:rPr>
-      </w:pPr>
-      <w:r>
-        <w:rPr>
-          <w:b/>
-          <w:color w:val="FF0000"/>
+          <w:color w:val="FFC000"/>
+          <w:sz w:val="28"/>
+        </w:rPr>
+      </w:pPr>
+      <w:r>
+        <w:rPr>
+          <w:b/>
+          <w:color w:val="FFC000"/>
           <w:sz w:val="28"/>
         </w:rPr>
         <w:t>Crear Base de Datos; 2 Tablas palabra y documento</w:t>
@@ -715,17 +715,63 @@
           <w:sz w:val="28"/>
         </w:rPr>
       </w:pPr>
+      <w:r>
+        <w:rPr>
+          <w:b/>
+          <w:color w:val="FF0000"/>
+          <w:sz w:val="28"/>
+        </w:rPr>
+        <w:t>Investigar e Implementar las Grillas</w:t>
+      </w:r>
+    </w:p>
+    <w:p>
+      <w:pPr>
+        <w:pStyle w:val="Prrafodelista"/>
+        <w:numPr>
+          <w:ilvl w:val="0"/>
+          <w:numId w:val="3"/>
+        </w:numPr>
+        <w:rPr>
+          <w:b/>
+          <w:color w:val="FF0000"/>
+          <w:sz w:val="28"/>
+        </w:rPr>
+      </w:pPr>
+      <w:r>
+        <w:rPr>
+          <w:b/>
+          <w:color w:val="FF0000"/>
+          <w:sz w:val="28"/>
+        </w:rPr>
+        <w:t>Implementar filtrado de grilla</w:t>
+      </w:r>
+      <w:r>
+        <w:rPr>
+          <w:b/>
+          <w:color w:val="FF0000"/>
+          <w:sz w:val="28"/>
+        </w:rPr>
+        <w:t xml:space="preserve"> por le</w:t>
+      </w:r>
       <w:bookmarkStart w:id="0" w:name="_GoBack"/>
-      <w:r>
-        <w:rPr>
-          <w:b/>
-          <w:color w:val="FF0000"/>
-          <w:sz w:val="28"/>
-        </w:rPr>
-        <w:t>Investigar e Implementar las Grillas</w:t>
-      </w:r>
-    </w:p>
-    <w:bookmarkEnd w:id="0"/>
+      <w:bookmarkEnd w:id="0"/>
+      <w:r>
+        <w:rPr>
+          <w:b/>
+          <w:color w:val="FF0000"/>
+          <w:sz w:val="28"/>
+        </w:rPr>
+        <w:t xml:space="preserve">tras </w:t>
+      </w:r>
+      <w:r>
+        <w:rPr>
+          <w:b/>
+          <w:color w:val="FF0000"/>
+          <w:sz w:val="28"/>
+        </w:rPr>
+        <w:t>raíz</w:t>
+      </w:r>
+    </w:p>
     <w:p>
       <w:pPr>
         <w:pStyle w:val="Prrafodelista"/>
@@ -735,52 +781,14 @@
         </w:numPr>
         <w:rPr>
           <w:b/>
-          <w:color w:val="FF0000"/>
-          <w:sz w:val="28"/>
-        </w:rPr>
-      </w:pPr>
-      <w:r>
-        <w:rPr>
-          <w:b/>
-          <w:color w:val="FF0000"/>
-          <w:sz w:val="28"/>
-        </w:rPr>
-        <w:t>Implementar filtrado de grilla</w:t>
-      </w:r>
-      <w:r>
-        <w:rPr>
-          <w:b/>
-          <w:color w:val="FF0000"/>
-          <w:sz w:val="28"/>
-        </w:rPr>
-        <w:t xml:space="preserve"> por letras </w:t>
-      </w:r>
-      <w:r>
-        <w:rPr>
-          <w:b/>
-          <w:color w:val="FF0000"/>
-          <w:sz w:val="28"/>
-        </w:rPr>
-        <w:t>raíz</w:t>
-      </w:r>
-    </w:p>
-    <w:p>
-      <w:pPr>
-        <w:pStyle w:val="Prrafodelista"/>
-        <w:numPr>
-          <w:ilvl w:val="0"/>
-          <w:numId w:val="3"/>
-        </w:numPr>
-        <w:rPr>
-          <w:b/>
-          <w:color w:val="FF0000"/>
-          <w:sz w:val="28"/>
-        </w:rPr>
-      </w:pPr>
-      <w:r>
-        <w:rPr>
-          <w:b/>
-          <w:color w:val="FF0000"/>
+          <w:color w:val="FFC000"/>
+          <w:sz w:val="28"/>
+        </w:rPr>
+      </w:pPr>
+      <w:r>
+        <w:rPr>
+          <w:b/>
+          <w:color w:val="FFC000"/>
           <w:sz w:val="28"/>
         </w:rPr>
         <w:t xml:space="preserve">Implementar avance de Proceso </w:t>
@@ -791,7 +799,7 @@
         <w:ind w:left="1416"/>
         <w:rPr>
           <w:b/>
-          <w:color w:val="FF0000"/>
+          <w:color w:val="FFC000"/>
           <w:sz w:val="28"/>
         </w:rPr>
       </w:pPr>
@@ -799,7 +807,7 @@
       <w:r>
         <w:rPr>
           <w:b/>
-          <w:color w:val="FF0000"/>
+          <w:color w:val="FFC000"/>
           <w:sz w:val="28"/>
         </w:rPr>
         <w:lastRenderedPageBreak/>
@@ -809,7 +817,7 @@
       <w:r>
         <w:rPr>
           <w:b/>
-          <w:color w:val="FF0000"/>
+          <w:color w:val="FFC000"/>
           <w:sz w:val="28"/>
         </w:rPr>
         <w:t xml:space="preserve"> (ver material </w:t>
@@ -818,7 +826,7 @@
       <w:r>
         <w:rPr>
           <w:b/>
-          <w:color w:val="FF0000"/>
+          <w:color w:val="FFC000"/>
           <w:sz w:val="28"/>
         </w:rPr>
         <w:t>Catedra</w:t>
@@ -827,7 +835,7 @@
       <w:r>
         <w:rPr>
           <w:b/>
-          <w:color w:val="FF0000"/>
+          <w:color w:val="FFC000"/>
           <w:sz w:val="28"/>
         </w:rPr>
         <w:t>)</w:t>
@@ -838,7 +846,7 @@
         <w:ind w:left="1416"/>
         <w:rPr>
           <w:b/>
-          <w:color w:val="FF0000"/>
+          <w:color w:val="FFC000"/>
           <w:sz w:val="28"/>
         </w:rPr>
       </w:pPr>
@@ -847,7 +855,7 @@
           <w:rPr>
             <w:rStyle w:val="Hipervnculo"/>
             <w:b/>
-            <w:color w:val="FF0000"/>
+            <w:color w:val="FFC000"/>
             <w:sz w:val="28"/>
           </w:rPr>
           <w:t>https://docs.oracle.com/javase/7/docs/api/javax/swing/SwingWorker.html</w:t>
@@ -859,7 +867,7 @@
         <w:ind w:left="1416"/>
         <w:rPr>
           <w:b/>
-          <w:color w:val="FF0000"/>
+          <w:color w:val="FFC000"/>
           <w:sz w:val="28"/>
         </w:rPr>
       </w:pPr>
@@ -868,7 +876,7 @@
           <w:rPr>
             <w:rStyle w:val="Hipervnculo"/>
             <w:b/>
-            <w:color w:val="FF0000"/>
+            <w:color w:val="FFC000"/>
             <w:sz w:val="28"/>
           </w:rPr>
           <w:t>https://docs.oracle.com/javase/tutorial/uiswing/concurrency/worker.html</w:t>

</xml_diff>

<commit_message>
actualizadas las tareas; mejoras interfaz; worker nuevo
</commit_message>
<xml_diff>
--- a/Proyecto/Tareas.docx
+++ b/Proyecto/Tareas.docx
@@ -257,28 +257,44 @@
         </w:numPr>
         <w:rPr>
           <w:b/>
+          <w:color w:val="FF0000"/>
+          <w:sz w:val="28"/>
+        </w:rPr>
+      </w:pPr>
+      <w:r>
+        <w:rPr>
+          <w:b/>
           <w:color w:val="FFC000"/>
           <w:sz w:val="28"/>
         </w:rPr>
-      </w:pPr>
+        <w:t xml:space="preserve">Investigar e Implementar </w:t>
+      </w:r>
+      <w:proofErr w:type="spellStart"/>
       <w:r>
         <w:rPr>
           <w:b/>
           <w:color w:val="FFC000"/>
           <w:sz w:val="28"/>
         </w:rPr>
-        <w:t xml:space="preserve">Investigar e Implementar </w:t>
-      </w:r>
-      <w:proofErr w:type="spellStart"/>
+        <w:t>Hashing</w:t>
+      </w:r>
+      <w:proofErr w:type="spellEnd"/>
       <w:r>
         <w:rPr>
           <w:b/>
           <w:color w:val="FFC000"/>
           <w:sz w:val="28"/>
         </w:rPr>
-        <w:t>Hashing</w:t>
-      </w:r>
-      <w:proofErr w:type="spellEnd"/>
+        <w:t xml:space="preserve"> </w:t>
+      </w:r>
+      <w:r>
+        <w:rPr>
+          <w:b/>
+          <w:color w:val="FF0000"/>
+          <w:sz w:val="28"/>
+        </w:rPr>
+        <w:t>(Ver porque suma mal)</w:t>
+      </w:r>
     </w:p>
     <w:p>
       <w:pPr>
@@ -435,6 +451,28 @@
         </w:numPr>
         <w:rPr>
           <w:b/>
+          <w:color w:val="00B050"/>
+          <w:sz w:val="28"/>
+        </w:rPr>
+      </w:pPr>
+      <w:r>
+        <w:rPr>
+          <w:b/>
+          <w:color w:val="00B050"/>
+          <w:sz w:val="28"/>
+        </w:rPr>
+        <w:t>Crear Base de Datos; 2 Tablas palabra y documento</w:t>
+      </w:r>
+    </w:p>
+    <w:p>
+      <w:pPr>
+        <w:pStyle w:val="Prrafodelista"/>
+        <w:numPr>
+          <w:ilvl w:val="0"/>
+          <w:numId w:val="3"/>
+        </w:numPr>
+        <w:rPr>
+          <w:b/>
           <w:color w:val="FFC000"/>
           <w:sz w:val="28"/>
         </w:rPr>
@@ -445,28 +483,6 @@
           <w:color w:val="FFC000"/>
           <w:sz w:val="28"/>
         </w:rPr>
-        <w:t>Crear Base de Datos; 2 Tablas palabra y documento</w:t>
-      </w:r>
-    </w:p>
-    <w:p>
-      <w:pPr>
-        <w:pStyle w:val="Prrafodelista"/>
-        <w:numPr>
-          <w:ilvl w:val="0"/>
-          <w:numId w:val="3"/>
-        </w:numPr>
-        <w:rPr>
-          <w:b/>
-          <w:color w:val="FF0000"/>
-          <w:sz w:val="28"/>
-        </w:rPr>
-      </w:pPr>
-      <w:r>
-        <w:rPr>
-          <w:b/>
-          <w:color w:val="FF0000"/>
-          <w:sz w:val="28"/>
-        </w:rPr>
         <w:t>Implementar Persistencia; Investigar Transacciones</w:t>
       </w:r>
     </w:p>
@@ -475,14 +491,14 @@
         <w:ind w:left="1416"/>
         <w:rPr>
           <w:b/>
-          <w:color w:val="FF0000"/>
-          <w:sz w:val="28"/>
-        </w:rPr>
-      </w:pPr>
-      <w:r>
-        <w:rPr>
-          <w:b/>
-          <w:color w:val="FF0000"/>
+          <w:color w:val="FFC000"/>
+          <w:sz w:val="28"/>
+        </w:rPr>
+      </w:pPr>
+      <w:r>
+        <w:rPr>
+          <w:b/>
+          <w:color w:val="FFC000"/>
           <w:sz w:val="28"/>
         </w:rPr>
         <w:t>JDBC</w:t>
@@ -711,6 +727,28 @@
         </w:numPr>
         <w:rPr>
           <w:b/>
+          <w:color w:val="FFC000"/>
+          <w:sz w:val="28"/>
+        </w:rPr>
+      </w:pPr>
+      <w:r>
+        <w:rPr>
+          <w:b/>
+          <w:color w:val="FFC000"/>
+          <w:sz w:val="28"/>
+        </w:rPr>
+        <w:t>Investigar e Implementar las Grillas</w:t>
+      </w:r>
+    </w:p>
+    <w:p>
+      <w:pPr>
+        <w:pStyle w:val="Prrafodelista"/>
+        <w:numPr>
+          <w:ilvl w:val="0"/>
+          <w:numId w:val="3"/>
+        </w:numPr>
+        <w:rPr>
+          <w:b/>
           <w:color w:val="FF0000"/>
           <w:sz w:val="28"/>
         </w:rPr>
@@ -721,47 +759,15 @@
           <w:color w:val="FF0000"/>
           <w:sz w:val="28"/>
         </w:rPr>
-        <w:t>Investigar e Implementar las Grillas</w:t>
-      </w:r>
-    </w:p>
-    <w:p>
-      <w:pPr>
-        <w:pStyle w:val="Prrafodelista"/>
-        <w:numPr>
-          <w:ilvl w:val="0"/>
-          <w:numId w:val="3"/>
-        </w:numPr>
+        <w:t>Implementar filtrado de grilla</w:t>
+      </w:r>
+      <w:r>
         <w:rPr>
           <w:b/>
           <w:color w:val="FF0000"/>
           <w:sz w:val="28"/>
         </w:rPr>
-      </w:pPr>
-      <w:r>
-        <w:rPr>
-          <w:b/>
-          <w:color w:val="FF0000"/>
-          <w:sz w:val="28"/>
-        </w:rPr>
-        <w:t>Implementar filtrado de grilla</w:t>
-      </w:r>
-      <w:r>
-        <w:rPr>
-          <w:b/>
-          <w:color w:val="FF0000"/>
-          <w:sz w:val="28"/>
-        </w:rPr>
-        <w:t xml:space="preserve"> por le</w:t>
-      </w:r>
-      <w:bookmarkStart w:id="0" w:name="_GoBack"/>
-      <w:bookmarkEnd w:id="0"/>
-      <w:r>
-        <w:rPr>
-          <w:b/>
-          <w:color w:val="FF0000"/>
-          <w:sz w:val="28"/>
-        </w:rPr>
-        <w:t xml:space="preserve">tras </w:t>
+        <w:t xml:space="preserve"> por letras </w:t>
       </w:r>
       <w:r>
         <w:rPr>
@@ -942,7 +948,23 @@
           <w:color w:val="FF0000"/>
           <w:sz w:val="28"/>
         </w:rPr>
-        <w:t xml:space="preserve">Ver el tema de rutas relativas; y que pasa cuando el proyecto cambia de pc; probar intercambios con </w:t>
+        <w:t xml:space="preserve">Ver el tema de rutas relativas; </w:t>
+      </w:r>
+      <w:r>
+        <w:rPr>
+          <w:b/>
+          <w:color w:val="00B050"/>
+          <w:sz w:val="28"/>
+        </w:rPr>
+        <w:t>y que pasa cuando el proyecto cambia de pc;</w:t>
+      </w:r>
+      <w:r>
+        <w:rPr>
+          <w:b/>
+          <w:color w:val="FF0000"/>
+          <w:sz w:val="28"/>
+        </w:rPr>
+        <w:t xml:space="preserve"> probar intercambios con </w:t>
       </w:r>
       <w:proofErr w:type="spellStart"/>
       <w:r>
@@ -994,6 +1016,8 @@
         </w:rPr>
         <w:t xml:space="preserve"> cambiado punto h)</w:t>
       </w:r>
+      <w:bookmarkStart w:id="0" w:name="_GoBack"/>
+      <w:bookmarkEnd w:id="0"/>
     </w:p>
     <w:p>
       <w:pPr>

</xml_diff>

<commit_message>
Agregada posibles mejoras a tareas
</commit_message>
<xml_diff>
--- a/Proyecto/Tareas.docx
+++ b/Proyecto/Tareas.docx
@@ -1016,28 +1016,104 @@
         </w:rPr>
         <w:t xml:space="preserve"> cambiado punto h)</w:t>
       </w:r>
+    </w:p>
+    <w:p>
+      <w:pPr>
+        <w:ind w:left="1416"/>
+        <w:rPr>
+          <w:b/>
+          <w:sz w:val="28"/>
+        </w:rPr>
+      </w:pPr>
+    </w:p>
+    <w:p>
+      <w:pPr>
+        <w:rPr>
+          <w:b/>
+          <w:sz w:val="28"/>
+        </w:rPr>
+      </w:pPr>
+    </w:p>
+    <w:p>
+      <w:pPr>
+        <w:ind w:left="708"/>
+        <w:rPr>
+          <w:b/>
+          <w:color w:val="FF0000"/>
+          <w:sz w:val="28"/>
+        </w:rPr>
+      </w:pPr>
+    </w:p>
+    <w:p>
+      <w:pPr>
+        <w:ind w:left="708"/>
+        <w:rPr>
+          <w:b/>
+          <w:color w:val="FF0000"/>
+          <w:sz w:val="44"/>
+        </w:rPr>
+      </w:pPr>
+      <w:r>
+        <w:rPr>
+          <w:b/>
+          <w:color w:val="FF0000"/>
+          <w:sz w:val="44"/>
+        </w:rPr>
+        <w:t>Posible</w:t>
+      </w:r>
+      <w:r>
+        <w:rPr>
+          <w:b/>
+          <w:color w:val="FF0000"/>
+          <w:sz w:val="44"/>
+        </w:rPr>
+        <w:t>s</w:t>
+      </w:r>
+      <w:r>
+        <w:rPr>
+          <w:b/>
+          <w:color w:val="FF0000"/>
+          <w:sz w:val="44"/>
+        </w:rPr>
+        <w:t xml:space="preserve"> Mejoras:</w:t>
+      </w:r>
+    </w:p>
+    <w:p>
+      <w:pPr>
+        <w:ind w:left="708"/>
+        <w:rPr>
+          <w:b/>
+          <w:color w:val="FF0000"/>
+          <w:sz w:val="44"/>
+        </w:rPr>
+      </w:pPr>
+      <w:r>
+        <w:rPr>
+          <w:b/>
+          <w:color w:val="FF0000"/>
+          <w:sz w:val="44"/>
+        </w:rPr>
+        <w:t xml:space="preserve">Si intenta filtrar y no guardo el documento que cargo mostrar mensaje de que se va a borrar lo que no grabo, si pone borrar filtro que traiga de nuevo lo de </w:t>
+      </w:r>
+      <w:r>
+        <w:rPr>
+          <w:b/>
+          <w:color w:val="FF0000"/>
+          <w:sz w:val="44"/>
+        </w:rPr>
+        <w:t>la base de datos no lo del hash.</w:t>
+      </w:r>
       <w:bookmarkStart w:id="0" w:name="_GoBack"/>
       <w:bookmarkEnd w:id="0"/>
-    </w:p>
-    <w:p>
-      <w:pPr>
-        <w:ind w:left="1416"/>
-        <w:rPr>
-          <w:b/>
-          <w:sz w:val="28"/>
-        </w:rPr>
-      </w:pPr>
-    </w:p>
-    <w:p>
-      <w:pPr>
-        <w:rPr>
-          <w:b/>
-          <w:sz w:val="28"/>
-        </w:rPr>
-      </w:pPr>
-    </w:p>
-    <w:p/>
-    <w:p/>
+      <w:r>
+        <w:rPr>
+          <w:b/>
+          <w:color w:val="FF0000"/>
+          <w:sz w:val="44"/>
+        </w:rPr>
+        <w:t xml:space="preserve"> </w:t>
+      </w:r>
+    </w:p>
     <w:sectPr>
       <w:pgSz w:w="12240" w:h="15840"/>
       <w:pgMar w:top="1417" w:right="1701" w:bottom="1417" w:left="1701" w:header="708" w:footer="708" w:gutter="0"/>

</xml_diff>